<commit_message>
Modif du gdd Ajout des scan des perso
</commit_message>
<xml_diff>
--- a/Documents/Unity_sem_4_projet.docx
+++ b/Documents/Unity_sem_4_projet.docx
@@ -48,7 +48,10 @@
     </w:p>
     <w:p>
       <w:r>
-        <w:t xml:space="preserve">Nom du projet :  </w:t>
+        <w:t>Nom du projet </w:t>
+      </w:r>
+      <w:r>
+        <w:t>: BON DUEL</w:t>
       </w:r>
       <w:r>
         <w:tab/>
@@ -594,6 +597,9 @@
       <w:r>
         <w:t xml:space="preserve">: </w:t>
       </w:r>
+      <w:r>
+        <w:t>Tant que le joueur n’a pas perdu sa partie.</w:t>
+      </w:r>
     </w:p>
     <w:p/>
     <w:p>
@@ -614,6 +620,18 @@
       <w:r>
         <w:t xml:space="preserve"> : </w:t>
       </w:r>
+      <w:r>
+        <w:t xml:space="preserve">Tant qu’on n’a pas fini tous les </w:t>
+      </w:r>
+      <w:r>
+        <w:rPr>
+          <w:lang w:val="en-US"/>
+        </w:rPr>
+        <w:t>achievements</w:t>
+      </w:r>
+      <w:r>
+        <w:t>, ou qu’on n’a pas battu notre propre record.</w:t>
+      </w:r>
     </w:p>
     <w:p/>
     <w:p>
@@ -636,7 +654,7 @@
         <w:t xml:space="preserve">  Action  </w:t>
       </w:r>
       <w:r>
-        <w:sym w:font="Wingdings" w:char="F071"/>
+        <w:sym w:font="Wingdings" w:char="F0FE"/>
       </w:r>
       <w:r>
         <w:t xml:space="preserve">  Aventure  </w:t>
@@ -1004,91 +1022,894 @@
         </w:tc>
       </w:tr>
     </w:tbl>
+    <w:p/>
+    <w:p>
+      <w:pPr>
+        <w:pStyle w:val="Titre1"/>
+      </w:pPr>
+      <w:r>
+        <w:t>Pré-production</w:t>
+      </w:r>
+    </w:p>
+    <w:p>
+      <w:pPr>
+        <w:rPr>
+          <w:i/>
+        </w:rPr>
+      </w:pPr>
+      <w:r>
+        <w:rPr>
+          <w:i/>
+        </w:rPr>
+        <w:t>Dessins et/ou références sont nécessaires</w:t>
+      </w:r>
+      <w:r>
+        <w:rPr>
+          <w:i/>
+        </w:rPr>
+        <w:t xml:space="preserve"> – vous pouvez scanner vos dessins sur la photocopieuse</w:t>
+      </w:r>
+      <w:r>
+        <w:rPr>
+          <w:i/>
+        </w:rPr>
+        <w:t>.</w:t>
+      </w:r>
+    </w:p>
+    <w:p/>
+    <w:p>
+      <w:r>
+        <w:t xml:space="preserve">L’histoire / Le scénario : </w:t>
+      </w:r>
+    </w:p>
+    <w:p/>
+    <w:p>
+      <w:pPr>
+        <w:ind w:firstLine="708"/>
+      </w:pPr>
+      <w:r>
+        <w:t>Dans un monde ravagé par les pesticides et autres OGM les légumes sont devenus de redoutables guerriers. Les animaux qui depuis des siècles se nourrissent de ces inoffensifs êtres vivants ne sont plus de taille à les vaincre. Une guerre sans merci voit le jour. Le seul moyen de l’arrêter ? Résoudre le problème à la source : le professeur Chêne, il est le problème et aussi la solution.</w:t>
+      </w:r>
+    </w:p>
+    <w:p>
+      <w:pPr>
+        <w:ind w:firstLine="708"/>
+      </w:pPr>
+    </w:p>
+    <w:p/>
+    <w:p>
+      <w:r>
+        <w:t xml:space="preserve">Les personnages : </w:t>
+      </w:r>
+      <w:r>
+        <w:t xml:space="preserve"> </w:t>
+      </w:r>
+    </w:p>
+    <w:p/>
+    <w:p>
+      <w:pPr>
+        <w:pStyle w:val="Paragraphedeliste"/>
+        <w:numPr>
+          <w:ilvl w:val="0"/>
+          <w:numId w:val="2"/>
+        </w:numPr>
+      </w:pPr>
+      <w:r>
+        <w:t>Les personnages</w:t>
+      </w:r>
+      <w:r>
+        <w:t xml:space="preserve"> jouables</w:t>
+      </w:r>
+      <w:r>
+        <w:t xml:space="preserve"> s</w:t>
+      </w:r>
+      <w:r>
+        <w:t>er</w:t>
+      </w:r>
+      <w:r>
+        <w:t>ont dans le même style que les fruits de la pub Oasis :</w:t>
+      </w:r>
+    </w:p>
+    <w:p>
+      <w:pPr>
+        <w:jc w:val="center"/>
+      </w:pPr>
+      <w:r>
+        <w:rPr>
+          <w:noProof/>
+          <w:lang w:eastAsia="fr-FR"/>
+        </w:rPr>
+        <w:drawing>
+          <wp:inline distT="0" distB="0" distL="0" distR="0">
+            <wp:extent cx="5553075" cy="2859472"/>
+            <wp:effectExtent l="0" t="0" r="0" b="0"/>
+            <wp:docPr id="1" name="Image 1"/>
+            <wp:cNvGraphicFramePr>
+              <a:graphicFrameLocks xmlns:a="http://schemas.openxmlformats.org/drawingml/2006/main" noChangeAspect="1"/>
+            </wp:cNvGraphicFramePr>
+            <a:graphic xmlns:a="http://schemas.openxmlformats.org/drawingml/2006/main">
+              <a:graphicData uri="http://schemas.openxmlformats.org/drawingml/2006/picture">
+                <pic:pic xmlns:pic="http://schemas.openxmlformats.org/drawingml/2006/picture">
+                  <pic:nvPicPr>
+                    <pic:cNvPr id="0" name="Fruit Oasis.jpg"/>
+                    <pic:cNvPicPr/>
+                  </pic:nvPicPr>
+                  <pic:blipFill>
+                    <a:blip r:embed="rId8">
+                      <a:extLst>
+                        <a:ext uri="{28A0092B-C50C-407E-A947-70E740481C1C}">
+                          <a14:useLocalDpi xmlns:a14="http://schemas.microsoft.com/office/drawing/2010/main" val="0"/>
+                        </a:ext>
+                      </a:extLst>
+                    </a:blip>
+                    <a:stretch>
+                      <a:fillRect/>
+                    </a:stretch>
+                  </pic:blipFill>
+                  <pic:spPr>
+                    <a:xfrm>
+                      <a:off x="0" y="0"/>
+                      <a:ext cx="5550024" cy="2857901"/>
+                    </a:xfrm>
+                    <a:prstGeom prst="rect">
+                      <a:avLst/>
+                    </a:prstGeom>
+                    <a:ln>
+                      <a:noFill/>
+                    </a:ln>
+                    <a:effectLst>
+                      <a:softEdge rad="112500"/>
+                    </a:effectLst>
+                  </pic:spPr>
+                </pic:pic>
+              </a:graphicData>
+            </a:graphic>
+          </wp:inline>
+        </w:drawing>
+      </w:r>
+    </w:p>
+    <w:p>
+      <w:pPr>
+        <w:jc w:val="center"/>
+      </w:pPr>
+      <w:r>
+        <w:rPr>
+          <w:noProof/>
+          <w:lang w:eastAsia="fr-FR"/>
+        </w:rPr>
+        <w:lastRenderedPageBreak/>
+        <w:drawing>
+          <wp:inline distT="0" distB="0" distL="0" distR="0">
+            <wp:extent cx="3619500" cy="5295900"/>
+            <wp:effectExtent l="0" t="0" r="0" b="0"/>
+            <wp:docPr id="11" name="Image 11"/>
+            <wp:cNvGraphicFramePr>
+              <a:graphicFrameLocks xmlns:a="http://schemas.openxmlformats.org/drawingml/2006/main" noChangeAspect="1"/>
+            </wp:cNvGraphicFramePr>
+            <a:graphic xmlns:a="http://schemas.openxmlformats.org/drawingml/2006/main">
+              <a:graphicData uri="http://schemas.openxmlformats.org/drawingml/2006/picture">
+                <pic:pic xmlns:pic="http://schemas.openxmlformats.org/drawingml/2006/picture">
+                  <pic:nvPicPr>
+                    <pic:cNvPr id="0" name="Equipe.JPG"/>
+                    <pic:cNvPicPr/>
+                  </pic:nvPicPr>
+                  <pic:blipFill>
+                    <a:blip r:embed="rId9">
+                      <a:extLst>
+                        <a:ext uri="{28A0092B-C50C-407E-A947-70E740481C1C}">
+                          <a14:useLocalDpi xmlns:a14="http://schemas.microsoft.com/office/drawing/2010/main" val="0"/>
+                        </a:ext>
+                      </a:extLst>
+                    </a:blip>
+                    <a:stretch>
+                      <a:fillRect/>
+                    </a:stretch>
+                  </pic:blipFill>
+                  <pic:spPr>
+                    <a:xfrm>
+                      <a:off x="0" y="0"/>
+                      <a:ext cx="3619500" cy="5295900"/>
+                    </a:xfrm>
+                    <a:prstGeom prst="rect">
+                      <a:avLst/>
+                    </a:prstGeom>
+                  </pic:spPr>
+                </pic:pic>
+              </a:graphicData>
+            </a:graphic>
+          </wp:inline>
+        </w:drawing>
+      </w:r>
+    </w:p>
+    <w:p>
+      <w:pPr>
+        <w:jc w:val="center"/>
+      </w:pPr>
+    </w:p>
+    <w:p>
+      <w:pPr>
+        <w:pStyle w:val="Paragraphedeliste"/>
+        <w:numPr>
+          <w:ilvl w:val="1"/>
+          <w:numId w:val="2"/>
+        </w:numPr>
+      </w:pPr>
+      <w:r>
+        <w:t>La carotte :</w:t>
+      </w:r>
+    </w:p>
+    <w:p>
+      <w:pPr>
+        <w:jc w:val="center"/>
+      </w:pPr>
+      <w:r>
+        <w:rPr>
+          <w:noProof/>
+          <w:lang w:eastAsia="fr-FR"/>
+        </w:rPr>
+        <w:lastRenderedPageBreak/>
+        <w:drawing>
+          <wp:inline distT="0" distB="0" distL="0" distR="0">
+            <wp:extent cx="3819525" cy="5286375"/>
+            <wp:effectExtent l="0" t="0" r="0" b="0"/>
+            <wp:docPr id="3" name="Image 3"/>
+            <wp:cNvGraphicFramePr>
+              <a:graphicFrameLocks xmlns:a="http://schemas.openxmlformats.org/drawingml/2006/main" noChangeAspect="1"/>
+            </wp:cNvGraphicFramePr>
+            <a:graphic xmlns:a="http://schemas.openxmlformats.org/drawingml/2006/main">
+              <a:graphicData uri="http://schemas.openxmlformats.org/drawingml/2006/picture">
+                <pic:pic xmlns:pic="http://schemas.openxmlformats.org/drawingml/2006/picture">
+                  <pic:nvPicPr>
+                    <pic:cNvPr id="0" name="Carotte.jpg"/>
+                    <pic:cNvPicPr/>
+                  </pic:nvPicPr>
+                  <pic:blipFill>
+                    <a:blip r:embed="rId10">
+                      <a:extLst>
+                        <a:ext uri="{28A0092B-C50C-407E-A947-70E740481C1C}">
+                          <a14:useLocalDpi xmlns:a14="http://schemas.microsoft.com/office/drawing/2010/main" val="0"/>
+                        </a:ext>
+                      </a:extLst>
+                    </a:blip>
+                    <a:stretch>
+                      <a:fillRect/>
+                    </a:stretch>
+                  </pic:blipFill>
+                  <pic:spPr>
+                    <a:xfrm>
+                      <a:off x="0" y="0"/>
+                      <a:ext cx="3819525" cy="5286375"/>
+                    </a:xfrm>
+                    <a:prstGeom prst="rect">
+                      <a:avLst/>
+                    </a:prstGeom>
+                  </pic:spPr>
+                </pic:pic>
+              </a:graphicData>
+            </a:graphic>
+          </wp:inline>
+        </w:drawing>
+      </w:r>
+    </w:p>
+    <w:p/>
+    <w:p>
+      <w:pPr>
+        <w:pStyle w:val="Paragraphedeliste"/>
+        <w:numPr>
+          <w:ilvl w:val="1"/>
+          <w:numId w:val="2"/>
+        </w:numPr>
+      </w:pPr>
+      <w:r>
+        <w:t>La tomate :</w:t>
+      </w:r>
+    </w:p>
+    <w:p>
+      <w:pPr>
+        <w:jc w:val="center"/>
+      </w:pPr>
+      <w:r>
+        <w:rPr>
+          <w:noProof/>
+          <w:lang w:eastAsia="fr-FR"/>
+        </w:rPr>
+        <w:lastRenderedPageBreak/>
+        <w:drawing>
+          <wp:inline distT="0" distB="0" distL="0" distR="0">
+            <wp:extent cx="3933825" cy="3667125"/>
+            <wp:effectExtent l="0" t="0" r="0" b="0"/>
+            <wp:docPr id="7" name="Image 7"/>
+            <wp:cNvGraphicFramePr>
+              <a:graphicFrameLocks xmlns:a="http://schemas.openxmlformats.org/drawingml/2006/main" noChangeAspect="1"/>
+            </wp:cNvGraphicFramePr>
+            <a:graphic xmlns:a="http://schemas.openxmlformats.org/drawingml/2006/main">
+              <a:graphicData uri="http://schemas.openxmlformats.org/drawingml/2006/picture">
+                <pic:pic xmlns:pic="http://schemas.openxmlformats.org/drawingml/2006/picture">
+                  <pic:nvPicPr>
+                    <pic:cNvPr id="0" name="Tomate.JPG"/>
+                    <pic:cNvPicPr/>
+                  </pic:nvPicPr>
+                  <pic:blipFill>
+                    <a:blip r:embed="rId11">
+                      <a:extLst>
+                        <a:ext uri="{28A0092B-C50C-407E-A947-70E740481C1C}">
+                          <a14:useLocalDpi xmlns:a14="http://schemas.microsoft.com/office/drawing/2010/main" val="0"/>
+                        </a:ext>
+                      </a:extLst>
+                    </a:blip>
+                    <a:stretch>
+                      <a:fillRect/>
+                    </a:stretch>
+                  </pic:blipFill>
+                  <pic:spPr>
+                    <a:xfrm>
+                      <a:off x="0" y="0"/>
+                      <a:ext cx="3933825" cy="3667125"/>
+                    </a:xfrm>
+                    <a:prstGeom prst="rect">
+                      <a:avLst/>
+                    </a:prstGeom>
+                  </pic:spPr>
+                </pic:pic>
+              </a:graphicData>
+            </a:graphic>
+          </wp:inline>
+        </w:drawing>
+      </w:r>
+    </w:p>
+    <w:p/>
+    <w:p>
+      <w:pPr>
+        <w:pStyle w:val="Paragraphedeliste"/>
+        <w:numPr>
+          <w:ilvl w:val="1"/>
+          <w:numId w:val="2"/>
+        </w:numPr>
+      </w:pPr>
+      <w:r>
+        <w:t>La pomme de terre :</w:t>
+      </w:r>
+    </w:p>
+    <w:p>
+      <w:pPr>
+        <w:jc w:val="center"/>
+      </w:pPr>
+      <w:r>
+        <w:rPr>
+          <w:noProof/>
+          <w:lang w:eastAsia="fr-FR"/>
+        </w:rPr>
+        <w:drawing>
+          <wp:inline distT="0" distB="0" distL="0" distR="0">
+            <wp:extent cx="3781425" cy="3971925"/>
+            <wp:effectExtent l="0" t="0" r="0" b="0"/>
+            <wp:docPr id="8" name="Image 8"/>
+            <wp:cNvGraphicFramePr>
+              <a:graphicFrameLocks xmlns:a="http://schemas.openxmlformats.org/drawingml/2006/main" noChangeAspect="1"/>
+            </wp:cNvGraphicFramePr>
+            <a:graphic xmlns:a="http://schemas.openxmlformats.org/drawingml/2006/main">
+              <a:graphicData uri="http://schemas.openxmlformats.org/drawingml/2006/picture">
+                <pic:pic xmlns:pic="http://schemas.openxmlformats.org/drawingml/2006/picture">
+                  <pic:nvPicPr>
+                    <pic:cNvPr id="0" name="Patate.JPG"/>
+                    <pic:cNvPicPr/>
+                  </pic:nvPicPr>
+                  <pic:blipFill>
+                    <a:blip r:embed="rId12">
+                      <a:extLst>
+                        <a:ext uri="{28A0092B-C50C-407E-A947-70E740481C1C}">
+                          <a14:useLocalDpi xmlns:a14="http://schemas.microsoft.com/office/drawing/2010/main" val="0"/>
+                        </a:ext>
+                      </a:extLst>
+                    </a:blip>
+                    <a:stretch>
+                      <a:fillRect/>
+                    </a:stretch>
+                  </pic:blipFill>
+                  <pic:spPr>
+                    <a:xfrm>
+                      <a:off x="0" y="0"/>
+                      <a:ext cx="3781425" cy="3971925"/>
+                    </a:xfrm>
+                    <a:prstGeom prst="rect">
+                      <a:avLst/>
+                    </a:prstGeom>
+                  </pic:spPr>
+                </pic:pic>
+              </a:graphicData>
+            </a:graphic>
+          </wp:inline>
+        </w:drawing>
+      </w:r>
+    </w:p>
+    <w:p/>
+    <w:p>
+      <w:pPr>
+        <w:pStyle w:val="Paragraphedeliste"/>
+        <w:numPr>
+          <w:ilvl w:val="1"/>
+          <w:numId w:val="2"/>
+        </w:numPr>
+      </w:pPr>
+      <w:r>
+        <w:t>Le poireau :</w:t>
+      </w:r>
+    </w:p>
+    <w:p>
+      <w:pPr>
+        <w:jc w:val="center"/>
+      </w:pPr>
+      <w:r>
+        <w:rPr>
+          <w:noProof/>
+          <w:lang w:eastAsia="fr-FR"/>
+        </w:rPr>
+        <w:lastRenderedPageBreak/>
+        <w:drawing>
+          <wp:inline distT="0" distB="0" distL="0" distR="0">
+            <wp:extent cx="3524250" cy="5495925"/>
+            <wp:effectExtent l="0" t="0" r="0" b="0"/>
+            <wp:docPr id="9" name="Image 9"/>
+            <wp:cNvGraphicFramePr>
+              <a:graphicFrameLocks xmlns:a="http://schemas.openxmlformats.org/drawingml/2006/main" noChangeAspect="1"/>
+            </wp:cNvGraphicFramePr>
+            <a:graphic xmlns:a="http://schemas.openxmlformats.org/drawingml/2006/main">
+              <a:graphicData uri="http://schemas.openxmlformats.org/drawingml/2006/picture">
+                <pic:pic xmlns:pic="http://schemas.openxmlformats.org/drawingml/2006/picture">
+                  <pic:nvPicPr>
+                    <pic:cNvPr id="0" name="Poireau.JPG"/>
+                    <pic:cNvPicPr/>
+                  </pic:nvPicPr>
+                  <pic:blipFill>
+                    <a:blip r:embed="rId13">
+                      <a:extLst>
+                        <a:ext uri="{28A0092B-C50C-407E-A947-70E740481C1C}">
+                          <a14:useLocalDpi xmlns:a14="http://schemas.microsoft.com/office/drawing/2010/main" val="0"/>
+                        </a:ext>
+                      </a:extLst>
+                    </a:blip>
+                    <a:stretch>
+                      <a:fillRect/>
+                    </a:stretch>
+                  </pic:blipFill>
+                  <pic:spPr>
+                    <a:xfrm>
+                      <a:off x="0" y="0"/>
+                      <a:ext cx="3524250" cy="5495925"/>
+                    </a:xfrm>
+                    <a:prstGeom prst="rect">
+                      <a:avLst/>
+                    </a:prstGeom>
+                  </pic:spPr>
+                </pic:pic>
+              </a:graphicData>
+            </a:graphic>
+          </wp:inline>
+        </w:drawing>
+      </w:r>
+    </w:p>
+    <w:p/>
+    <w:p>
+      <w:pPr>
+        <w:pStyle w:val="Paragraphedeliste"/>
+        <w:numPr>
+          <w:ilvl w:val="1"/>
+          <w:numId w:val="2"/>
+        </w:numPr>
+      </w:pPr>
+      <w:r>
+        <w:t>La courge :</w:t>
+      </w:r>
+    </w:p>
+    <w:p>
+      <w:pPr>
+        <w:jc w:val="center"/>
+      </w:pPr>
+      <w:r>
+        <w:rPr>
+          <w:noProof/>
+          <w:lang w:eastAsia="fr-FR"/>
+        </w:rPr>
+        <w:lastRenderedPageBreak/>
+        <w:drawing>
+          <wp:inline distT="0" distB="0" distL="0" distR="0">
+            <wp:extent cx="4191000" cy="5229225"/>
+            <wp:effectExtent l="0" t="0" r="0" b="0"/>
+            <wp:docPr id="10" name="Image 10"/>
+            <wp:cNvGraphicFramePr>
+              <a:graphicFrameLocks xmlns:a="http://schemas.openxmlformats.org/drawingml/2006/main" noChangeAspect="1"/>
+            </wp:cNvGraphicFramePr>
+            <a:graphic xmlns:a="http://schemas.openxmlformats.org/drawingml/2006/main">
+              <a:graphicData uri="http://schemas.openxmlformats.org/drawingml/2006/picture">
+                <pic:pic xmlns:pic="http://schemas.openxmlformats.org/drawingml/2006/picture">
+                  <pic:nvPicPr>
+                    <pic:cNvPr id="0" name="Courge.JPG"/>
+                    <pic:cNvPicPr/>
+                  </pic:nvPicPr>
+                  <pic:blipFill>
+                    <a:blip r:embed="rId14">
+                      <a:extLst>
+                        <a:ext uri="{28A0092B-C50C-407E-A947-70E740481C1C}">
+                          <a14:useLocalDpi xmlns:a14="http://schemas.microsoft.com/office/drawing/2010/main" val="0"/>
+                        </a:ext>
+                      </a:extLst>
+                    </a:blip>
+                    <a:stretch>
+                      <a:fillRect/>
+                    </a:stretch>
+                  </pic:blipFill>
+                  <pic:spPr>
+                    <a:xfrm>
+                      <a:off x="0" y="0"/>
+                      <a:ext cx="4191000" cy="5229225"/>
+                    </a:xfrm>
+                    <a:prstGeom prst="rect">
+                      <a:avLst/>
+                    </a:prstGeom>
+                  </pic:spPr>
+                </pic:pic>
+              </a:graphicData>
+            </a:graphic>
+          </wp:inline>
+        </w:drawing>
+      </w:r>
+    </w:p>
+    <w:p/>
+    <w:p>
+      <w:pPr>
+        <w:pStyle w:val="Paragraphedeliste"/>
+        <w:numPr>
+          <w:ilvl w:val="0"/>
+          <w:numId w:val="2"/>
+        </w:numPr>
+      </w:pPr>
+      <w:r>
+        <w:t>Les monstres :</w:t>
+      </w:r>
+    </w:p>
+    <w:p>
+      <w:pPr>
+        <w:pStyle w:val="Paragraphedeliste"/>
+        <w:numPr>
+          <w:ilvl w:val="1"/>
+          <w:numId w:val="2"/>
+        </w:numPr>
+      </w:pPr>
+      <w:r>
+        <w:t>Le lapin :</w:t>
+      </w:r>
+    </w:p>
     <w:p>
       <w:bookmarkStart w:id="0" w:name="_GoBack"/>
       <w:bookmarkEnd w:id="0"/>
     </w:p>
+    <w:p/>
+    <w:p>
+      <w:pPr>
+        <w:pStyle w:val="Paragraphedeliste"/>
+        <w:numPr>
+          <w:ilvl w:val="1"/>
+          <w:numId w:val="2"/>
+        </w:numPr>
+      </w:pPr>
+      <w:r>
+        <w:t>Le rat :</w:t>
+      </w:r>
+    </w:p>
+    <w:p>
+      <w:pPr>
+        <w:pStyle w:val="Paragraphedeliste"/>
+      </w:pPr>
+    </w:p>
+    <w:p/>
+    <w:p>
+      <w:pPr>
+        <w:pStyle w:val="Paragraphedeliste"/>
+        <w:numPr>
+          <w:ilvl w:val="1"/>
+          <w:numId w:val="2"/>
+        </w:numPr>
+      </w:pPr>
+      <w:r>
+        <w:t>La taupe :</w:t>
+      </w:r>
+    </w:p>
+    <w:p>
+      <w:pPr>
+        <w:pStyle w:val="Paragraphedeliste"/>
+        <w:numPr>
+          <w:ilvl w:val="2"/>
+          <w:numId w:val="2"/>
+        </w:numPr>
+      </w:pPr>
+      <w:r>
+        <w:t>Jour :</w:t>
+      </w:r>
+    </w:p>
+    <w:p/>
+    <w:p/>
+    <w:p>
+      <w:pPr>
+        <w:pStyle w:val="Paragraphedeliste"/>
+        <w:numPr>
+          <w:ilvl w:val="2"/>
+          <w:numId w:val="2"/>
+        </w:numPr>
+      </w:pPr>
+      <w:r>
+        <w:t>Nuit :</w:t>
+      </w:r>
+    </w:p>
+    <w:p/>
+    <w:p/>
+    <w:p>
+      <w:pPr>
+        <w:pStyle w:val="Paragraphedeliste"/>
+        <w:numPr>
+          <w:ilvl w:val="0"/>
+          <w:numId w:val="2"/>
+        </w:numPr>
+      </w:pPr>
+      <w:r>
+        <w:t>Les autres personnages :</w:t>
+      </w:r>
+    </w:p>
+    <w:p>
+      <w:pPr>
+        <w:pStyle w:val="Paragraphedeliste"/>
+        <w:numPr>
+          <w:ilvl w:val="1"/>
+          <w:numId w:val="2"/>
+        </w:numPr>
+      </w:pPr>
+      <w:r>
+        <w:t>Le grand chêne :</w:t>
+      </w:r>
+    </w:p>
+    <w:p>
+      <w:pPr>
+        <w:jc w:val="center"/>
+      </w:pPr>
+      <w:r>
+        <w:rPr>
+          <w:noProof/>
+          <w:lang w:eastAsia="fr-FR"/>
+        </w:rPr>
+        <w:lastRenderedPageBreak/>
+        <w:drawing>
+          <wp:inline distT="0" distB="0" distL="0" distR="0">
+            <wp:extent cx="4343400" cy="3228975"/>
+            <wp:effectExtent l="0" t="0" r="0" b="0"/>
+            <wp:docPr id="2" name="Image 2"/>
+            <wp:cNvGraphicFramePr>
+              <a:graphicFrameLocks xmlns:a="http://schemas.openxmlformats.org/drawingml/2006/main" noChangeAspect="1"/>
+            </wp:cNvGraphicFramePr>
+            <a:graphic xmlns:a="http://schemas.openxmlformats.org/drawingml/2006/main">
+              <a:graphicData uri="http://schemas.openxmlformats.org/drawingml/2006/picture">
+                <pic:pic xmlns:pic="http://schemas.openxmlformats.org/drawingml/2006/picture">
+                  <pic:nvPicPr>
+                    <pic:cNvPr id="0" name="Sylvebarbe.jpg"/>
+                    <pic:cNvPicPr/>
+                  </pic:nvPicPr>
+                  <pic:blipFill rotWithShape="1">
+                    <a:blip r:embed="rId15">
+                      <a:extLst>
+                        <a:ext uri="{28A0092B-C50C-407E-A947-70E740481C1C}">
+                          <a14:useLocalDpi xmlns:a14="http://schemas.microsoft.com/office/drawing/2010/main" val="0"/>
+                        </a:ext>
+                      </a:extLst>
+                    </a:blip>
+                    <a:srcRect l="2708" t="2325" r="2292" b="10078"/>
+                    <a:stretch/>
+                  </pic:blipFill>
+                  <pic:spPr bwMode="auto">
+                    <a:xfrm>
+                      <a:off x="0" y="0"/>
+                      <a:ext cx="4343400" cy="3228975"/>
+                    </a:xfrm>
+                    <a:prstGeom prst="rect">
+                      <a:avLst/>
+                    </a:prstGeom>
+                    <a:ln>
+                      <a:noFill/>
+                    </a:ln>
+                    <a:effectLst>
+                      <a:softEdge rad="112500"/>
+                    </a:effectLst>
+                    <a:extLst>
+                      <a:ext uri="{53640926-AAD7-44D8-BBD7-CCE9431645EC}">
+                        <a14:shadowObscured xmlns:a14="http://schemas.microsoft.com/office/drawing/2010/main"/>
+                      </a:ext>
+                    </a:extLst>
+                  </pic:spPr>
+                </pic:pic>
+              </a:graphicData>
+            </a:graphic>
+          </wp:inline>
+        </w:drawing>
+      </w:r>
+    </w:p>
+    <w:p/>
+    <w:p>
+      <w:r>
+        <w:t xml:space="preserve">Game Play : </w:t>
+      </w:r>
+    </w:p>
+    <w:p/>
+    <w:p/>
+    <w:p>
+      <w:r>
+        <w:t>L’environnement</w:t>
+      </w:r>
+      <w:r>
+        <w:t> :</w:t>
+      </w:r>
+    </w:p>
+    <w:p>
+      <w:pPr>
+        <w:pStyle w:val="Paragraphedeliste"/>
+        <w:numPr>
+          <w:ilvl w:val="0"/>
+          <w:numId w:val="2"/>
+        </w:numPr>
+      </w:pPr>
+      <w:r>
+        <w:t>1</w:t>
+      </w:r>
+      <w:r>
+        <w:rPr>
+          <w:vertAlign w:val="superscript"/>
+        </w:rPr>
+        <w:t>ère</w:t>
+      </w:r>
+      <w:r>
+        <w:t xml:space="preserve"> </w:t>
+      </w:r>
+      <w:proofErr w:type="spellStart"/>
+      <w:r>
+        <w:t>map</w:t>
+      </w:r>
+      <w:proofErr w:type="spellEnd"/>
+      <w:r>
+        <w:t> :</w:t>
+      </w:r>
+    </w:p>
+    <w:p/>
+    <w:p/>
+    <w:p>
+      <w:pPr>
+        <w:pStyle w:val="Paragraphedeliste"/>
+        <w:numPr>
+          <w:ilvl w:val="0"/>
+          <w:numId w:val="2"/>
+        </w:numPr>
+      </w:pPr>
+      <w:r>
+        <w:t>2</w:t>
+      </w:r>
+      <w:r>
+        <w:rPr>
+          <w:vertAlign w:val="superscript"/>
+        </w:rPr>
+        <w:t>ème</w:t>
+      </w:r>
+      <w:r>
+        <w:t xml:space="preserve"> </w:t>
+      </w:r>
+      <w:proofErr w:type="spellStart"/>
+      <w:r>
+        <w:t>map</w:t>
+      </w:r>
+      <w:proofErr w:type="spellEnd"/>
+      <w:r>
+        <w:t> :</w:t>
+      </w:r>
+    </w:p>
+    <w:p/>
+    <w:p/>
+    <w:p>
+      <w:pPr>
+        <w:pStyle w:val="Paragraphedeliste"/>
+        <w:numPr>
+          <w:ilvl w:val="0"/>
+          <w:numId w:val="2"/>
+        </w:numPr>
+      </w:pPr>
+      <w:r>
+        <w:t>3</w:t>
+      </w:r>
+      <w:r>
+        <w:rPr>
+          <w:vertAlign w:val="superscript"/>
+        </w:rPr>
+        <w:t>ème</w:t>
+      </w:r>
+      <w:r>
+        <w:t xml:space="preserve"> </w:t>
+      </w:r>
+      <w:proofErr w:type="spellStart"/>
+      <w:r>
+        <w:t>map</w:t>
+      </w:r>
+      <w:proofErr w:type="spellEnd"/>
+      <w:r>
+        <w:t> :</w:t>
+      </w:r>
+    </w:p>
+    <w:p/>
+    <w:p/>
+    <w:p>
+      <w:pPr>
+        <w:pStyle w:val="Paragraphedeliste"/>
+        <w:numPr>
+          <w:ilvl w:val="0"/>
+          <w:numId w:val="2"/>
+        </w:numPr>
+      </w:pPr>
+      <w:r>
+        <w:t>4</w:t>
+      </w:r>
+      <w:r>
+        <w:rPr>
+          <w:vertAlign w:val="superscript"/>
+        </w:rPr>
+        <w:t>ème</w:t>
+      </w:r>
+      <w:r>
+        <w:t xml:space="preserve"> </w:t>
+      </w:r>
+      <w:proofErr w:type="spellStart"/>
+      <w:r>
+        <w:t>map</w:t>
+      </w:r>
+      <w:proofErr w:type="spellEnd"/>
+      <w:r>
+        <w:t> :</w:t>
+      </w:r>
+    </w:p>
+    <w:p/>
+    <w:p/>
+    <w:p/>
+    <w:p>
+      <w:r>
+        <w:t>Recher</w:t>
+      </w:r>
+      <w:r>
+        <w:t xml:space="preserve">che documentaires </w:t>
+      </w:r>
+      <w:r>
+        <w:t>(liens www)</w:t>
+      </w:r>
+      <w:r>
+        <w:t xml:space="preserve"> </w:t>
+      </w:r>
+      <w:r>
+        <w:t xml:space="preserve">: </w:t>
+      </w:r>
+    </w:p>
+    <w:p/>
+    <w:p>
+      <w:pPr>
+        <w:spacing w:after="200"/>
+        <w:rPr>
+          <w:rFonts w:asciiTheme="majorHAnsi" w:eastAsiaTheme="majorEastAsia" w:hAnsiTheme="majorHAnsi" w:cstheme="majorBidi"/>
+          <w:b/>
+          <w:bCs/>
+          <w:color w:val="365F91" w:themeColor="accent1" w:themeShade="BF"/>
+          <w:sz w:val="28"/>
+          <w:szCs w:val="28"/>
+        </w:rPr>
+      </w:pPr>
+      <w:r>
+        <w:br w:type="page"/>
+      </w:r>
+    </w:p>
     <w:p>
       <w:pPr>
         <w:pStyle w:val="Titre1"/>
       </w:pPr>
       <w:r>
-        <w:t>Pré-production</w:t>
-      </w:r>
-    </w:p>
-    <w:p>
-      <w:pPr>
-        <w:rPr>
-          <w:i/>
-        </w:rPr>
-      </w:pPr>
-      <w:r>
-        <w:rPr>
-          <w:i/>
-        </w:rPr>
-        <w:t>Dessins et/ou références sont nécessaires</w:t>
-      </w:r>
-      <w:r>
-        <w:rPr>
-          <w:i/>
-        </w:rPr>
-        <w:t xml:space="preserve"> – vous pouvez scanner vos dessins sur la photocopieuse</w:t>
-      </w:r>
-      <w:r>
-        <w:rPr>
-          <w:i/>
-        </w:rPr>
-        <w:t>.</w:t>
-      </w:r>
-    </w:p>
-    <w:p/>
-    <w:p>
-      <w:r>
-        <w:t xml:space="preserve">L’histoire / Le scénario : </w:t>
-      </w:r>
-    </w:p>
-    <w:p/>
-    <w:p>
-      <w:r>
-        <w:t xml:space="preserve">Les personnages : </w:t>
-      </w:r>
-      <w:r>
-        <w:t xml:space="preserve"> </w:t>
-      </w:r>
-    </w:p>
-    <w:p/>
-    <w:p>
-      <w:r>
-        <w:t xml:space="preserve">Game Play : </w:t>
-      </w:r>
-    </w:p>
-    <w:p/>
-    <w:p>
-      <w:r>
-        <w:t>L’environnement </w:t>
-      </w:r>
-    </w:p>
-    <w:p/>
-    <w:p>
-      <w:r>
-        <w:t>Recher</w:t>
-      </w:r>
-      <w:r>
-        <w:t xml:space="preserve">che documentaires </w:t>
-      </w:r>
-      <w:r>
-        <w:t>(liens www)</w:t>
-      </w:r>
-      <w:r>
-        <w:t xml:space="preserve">: </w:t>
-      </w:r>
-    </w:p>
-    <w:p/>
-    <w:p>
-      <w:pPr>
-        <w:pStyle w:val="Titre1"/>
-      </w:pPr>
-      <w:r>
+        <w:lastRenderedPageBreak/>
         <w:t xml:space="preserve">Ressources </w:t>
       </w:r>
     </w:p>
@@ -1180,7 +2001,6 @@
           <w:sz w:val="20"/>
           <w:szCs w:val="20"/>
         </w:rPr>
-        <w:lastRenderedPageBreak/>
         <w:t>Une attention particulière devra être portée en perm</w:t>
       </w:r>
       <w:r>
@@ -1270,9 +2090,26 @@
     </w:p>
     <w:p>
       <w:pPr>
+        <w:spacing w:after="200"/>
+        <w:rPr>
+          <w:rFonts w:asciiTheme="majorHAnsi" w:eastAsiaTheme="majorEastAsia" w:hAnsiTheme="majorHAnsi" w:cstheme="majorBidi"/>
+          <w:b/>
+          <w:bCs/>
+          <w:color w:val="365F91" w:themeColor="accent1" w:themeShade="BF"/>
+          <w:sz w:val="28"/>
+          <w:szCs w:val="28"/>
+        </w:rPr>
+      </w:pPr>
+      <w:r>
+        <w:br w:type="page"/>
+      </w:r>
+    </w:p>
+    <w:p>
+      <w:pPr>
         <w:pStyle w:val="Titre1"/>
       </w:pPr>
       <w:r>
+        <w:lastRenderedPageBreak/>
         <w:t>Auto</w:t>
       </w:r>
       <w:r>
@@ -2306,8 +3143,8 @@
     <w:p/>
     <w:p/>
     <w:sectPr>
-      <w:headerReference w:type="default" r:id="rId8"/>
-      <w:footerReference w:type="default" r:id="rId9"/>
+      <w:headerReference w:type="default" r:id="rId16"/>
+      <w:footerReference w:type="default" r:id="rId17"/>
       <w:pgSz w:w="11906" w:h="16838"/>
       <w:pgMar w:top="1560" w:right="566" w:bottom="1417" w:left="426" w:header="568" w:footer="708" w:gutter="0"/>
       <w:cols w:space="708"/>
@@ -2364,7 +3201,10 @@
             <w:pStyle w:val="Pieddepage"/>
           </w:pPr>
           <w:r>
-            <w:t xml:space="preserve">Groupe : </w:t>
+            <w:t>Groupe </w:t>
+          </w:r>
+          <w:r>
+            <w:t>: 5</w:t>
           </w:r>
         </w:p>
         <w:p>
@@ -2373,6 +3213,9 @@
           </w:pPr>
           <w:r>
             <w:t xml:space="preserve">Projet : </w:t>
+          </w:r>
+          <w:r>
+            <w:t>BON DUEL</w:t>
           </w:r>
         </w:p>
       </w:tc>
@@ -2775,8 +3618,123 @@
       </w:rPr>
     </w:lvl>
   </w:abstractNum>
+  <w:abstractNum w:abstractNumId="1">
+    <w:nsid w:val="650D69BE"/>
+    <w:multiLevelType w:val="hybridMultilevel"/>
+    <w:tmpl w:val="EA905F64"/>
+    <w:lvl w:ilvl="0" w:tplc="9EBC1500">
+      <w:numFmt w:val="bullet"/>
+      <w:lvlText w:val="-"/>
+      <w:lvlJc w:val="left"/>
+      <w:pPr>
+        <w:ind w:left="720" w:hanging="360"/>
+      </w:pPr>
+      <w:rPr>
+        <w:rFonts w:ascii="Calibri" w:eastAsiaTheme="minorHAnsi" w:hAnsi="Calibri" w:cstheme="minorBidi" w:hint="default"/>
+      </w:rPr>
+    </w:lvl>
+    <w:lvl w:ilvl="1" w:tplc="040C0003">
+      <w:start w:val="1"/>
+      <w:numFmt w:val="bullet"/>
+      <w:lvlText w:val="o"/>
+      <w:lvlJc w:val="left"/>
+      <w:pPr>
+        <w:ind w:left="1440" w:hanging="360"/>
+      </w:pPr>
+      <w:rPr>
+        <w:rFonts w:ascii="Courier New" w:hAnsi="Courier New" w:cs="Courier New" w:hint="default"/>
+      </w:rPr>
+    </w:lvl>
+    <w:lvl w:ilvl="2" w:tplc="040C0005">
+      <w:start w:val="1"/>
+      <w:numFmt w:val="bullet"/>
+      <w:lvlText w:val=""/>
+      <w:lvlJc w:val="left"/>
+      <w:pPr>
+        <w:ind w:left="2160" w:hanging="360"/>
+      </w:pPr>
+      <w:rPr>
+        <w:rFonts w:ascii="Wingdings" w:hAnsi="Wingdings" w:hint="default"/>
+      </w:rPr>
+    </w:lvl>
+    <w:lvl w:ilvl="3" w:tplc="040C0001" w:tentative="1">
+      <w:start w:val="1"/>
+      <w:numFmt w:val="bullet"/>
+      <w:lvlText w:val=""/>
+      <w:lvlJc w:val="left"/>
+      <w:pPr>
+        <w:ind w:left="2880" w:hanging="360"/>
+      </w:pPr>
+      <w:rPr>
+        <w:rFonts w:ascii="Symbol" w:hAnsi="Symbol" w:hint="default"/>
+      </w:rPr>
+    </w:lvl>
+    <w:lvl w:ilvl="4" w:tplc="040C0003" w:tentative="1">
+      <w:start w:val="1"/>
+      <w:numFmt w:val="bullet"/>
+      <w:lvlText w:val="o"/>
+      <w:lvlJc w:val="left"/>
+      <w:pPr>
+        <w:ind w:left="3600" w:hanging="360"/>
+      </w:pPr>
+      <w:rPr>
+        <w:rFonts w:ascii="Courier New" w:hAnsi="Courier New" w:cs="Courier New" w:hint="default"/>
+      </w:rPr>
+    </w:lvl>
+    <w:lvl w:ilvl="5" w:tplc="040C0005" w:tentative="1">
+      <w:start w:val="1"/>
+      <w:numFmt w:val="bullet"/>
+      <w:lvlText w:val=""/>
+      <w:lvlJc w:val="left"/>
+      <w:pPr>
+        <w:ind w:left="4320" w:hanging="360"/>
+      </w:pPr>
+      <w:rPr>
+        <w:rFonts w:ascii="Wingdings" w:hAnsi="Wingdings" w:hint="default"/>
+      </w:rPr>
+    </w:lvl>
+    <w:lvl w:ilvl="6" w:tplc="040C0001" w:tentative="1">
+      <w:start w:val="1"/>
+      <w:numFmt w:val="bullet"/>
+      <w:lvlText w:val=""/>
+      <w:lvlJc w:val="left"/>
+      <w:pPr>
+        <w:ind w:left="5040" w:hanging="360"/>
+      </w:pPr>
+      <w:rPr>
+        <w:rFonts w:ascii="Symbol" w:hAnsi="Symbol" w:hint="default"/>
+      </w:rPr>
+    </w:lvl>
+    <w:lvl w:ilvl="7" w:tplc="040C0003" w:tentative="1">
+      <w:start w:val="1"/>
+      <w:numFmt w:val="bullet"/>
+      <w:lvlText w:val="o"/>
+      <w:lvlJc w:val="left"/>
+      <w:pPr>
+        <w:ind w:left="5760" w:hanging="360"/>
+      </w:pPr>
+      <w:rPr>
+        <w:rFonts w:ascii="Courier New" w:hAnsi="Courier New" w:cs="Courier New" w:hint="default"/>
+      </w:rPr>
+    </w:lvl>
+    <w:lvl w:ilvl="8" w:tplc="040C0005" w:tentative="1">
+      <w:start w:val="1"/>
+      <w:numFmt w:val="bullet"/>
+      <w:lvlText w:val=""/>
+      <w:lvlJc w:val="left"/>
+      <w:pPr>
+        <w:ind w:left="6480" w:hanging="360"/>
+      </w:pPr>
+      <w:rPr>
+        <w:rFonts w:ascii="Wingdings" w:hAnsi="Wingdings" w:hint="default"/>
+      </w:rPr>
+    </w:lvl>
+  </w:abstractNum>
   <w:num w:numId="1">
     <w:abstractNumId w:val="0"/>
+  </w:num>
+  <w:num w:numId="2">
+    <w:abstractNumId w:val="1"/>
   </w:num>
 </w:numbering>
 </file>
@@ -3156,7 +4114,6 @@
     <w:basedOn w:val="Normal"/>
     <w:link w:val="En-tteCar"/>
     <w:uiPriority w:val="99"/>
-    <w:semiHidden/>
     <w:unhideWhenUsed/>
     <w:rsid w:val="00BF33C7"/>
     <w:pPr>
@@ -3172,7 +4129,6 @@
     <w:basedOn w:val="Policepardfaut"/>
     <w:link w:val="En-tte"/>
     <w:uiPriority w:val="99"/>
-    <w:semiHidden/>
     <w:rsid w:val="00BF33C7"/>
   </w:style>
   <w:style w:type="paragraph" w:styleId="Pieddepage">

</xml_diff>

<commit_message>
Modif GDD + ajoute le git ignore
</commit_message>
<xml_diff>
--- a/Documents/Unity_sem_4_projet.docx
+++ b/Documents/Unity_sem_4_projet.docx
@@ -517,9 +517,11 @@
       <w:r>
         <w:t xml:space="preserve">  </w:t>
       </w:r>
+      <w:proofErr w:type="spellStart"/>
       <w:r>
         <w:t>Trailer</w:t>
       </w:r>
+      <w:proofErr w:type="spellEnd"/>
       <w:r>
         <w:t xml:space="preserve"> ou </w:t>
       </w:r>
@@ -530,7 +532,15 @@
         <w:t>Free2Play:</w:t>
       </w:r>
       <w:r>
-        <w:t xml:space="preserve"> prêt à jouer mais incomplet (e.g. </w:t>
+        <w:t xml:space="preserve"> prêt à jouer mais incomplet (</w:t>
+      </w:r>
+      <w:proofErr w:type="spellStart"/>
+      <w:r>
+        <w:t>e.g</w:t>
+      </w:r>
+      <w:proofErr w:type="spellEnd"/>
+      <w:r>
+        <w:t xml:space="preserve">. </w:t>
       </w:r>
       <w:r>
         <w:t>un</w:t>
@@ -586,7 +596,7 @@
         <w:t xml:space="preserve">Tant que le joueur n’a pas </w:t>
       </w:r>
       <w:r>
-        <w:t>réussi le niveau suivant</w:t>
+        <w:t>terminé le jeu</w:t>
       </w:r>
       <w:r>
         <w:t>.</w:t>
@@ -612,7 +622,13 @@
         <w:t xml:space="preserve"> : </w:t>
       </w:r>
       <w:r>
-        <w:t>Le temps de finir le jeu.</w:t>
+        <w:t>Tant que le joueur n’a pas terminé le jeu</w:t>
+      </w:r>
+      <w:r>
+        <w:t xml:space="preserve"> dans tous les modes de difficulté</w:t>
+      </w:r>
+      <w:r>
+        <w:t>.</w:t>
       </w:r>
     </w:p>
     <w:p/>
@@ -659,9 +675,11 @@
       <w:r>
         <w:t xml:space="preserve">  </w:t>
       </w:r>
+      <w:proofErr w:type="spellStart"/>
       <w:r>
         <w:t>Serious</w:t>
       </w:r>
+      <w:proofErr w:type="spellEnd"/>
       <w:r>
         <w:t xml:space="preserve"> Game</w:t>
       </w:r>
@@ -1106,7 +1124,19 @@
     <w:p/>
     <w:p>
       <w:r>
-        <w:t>On commence par incarner la carotte boxeuse au début de son périple. Lors de la traversé du niveau 1, elle va rencontrer de monstrueux lapins prêt à tous pour la manger. Une fois le premier niveau terminé, elle va rencontrer sa camarade tomate cracheuse de ketchup. Celle-ci décide de l’accompagnée pour une plus grande chance de réussite.</w:t>
+        <w:t>On commence par incarner la carotte boxeuse au début de son périple. Lors de la traversé du niveau 1, elle va rencontrer de monstrueux lapins prêt à tous pour la manger. Une fois le premier niveau terminé, elle va rencontrer sa camarade tomate cracheuse de ketchup.</w:t>
+      </w:r>
+      <w:r>
+        <w:t xml:space="preserve"> Celle-ci décide de l’accompagn</w:t>
+      </w:r>
+      <w:r>
+        <w:t>e</w:t>
+      </w:r>
+      <w:r>
+        <w:t>r</w:t>
+      </w:r>
+      <w:r>
+        <w:t xml:space="preserve"> pour une plus grande chance de réussite.</w:t>
       </w:r>
     </w:p>
     <w:p/>
@@ -1425,7 +1455,15 @@
         <w:t>La tomate :</w:t>
       </w:r>
       <w:r>
-        <w:t xml:space="preserve"> (Une tomate qui crache du ketchup au visage de ces ennemies ! Il lui suffit de sauté et de ratterrir sur ces fesses pour laisser son attaque à distance.)</w:t>
+        <w:t xml:space="preserve"> (Une tomate qui crache du ketchup au visage de ces ennemies ! Il lui suffit de sauté et de </w:t>
+      </w:r>
+      <w:proofErr w:type="spellStart"/>
+      <w:r>
+        <w:t>ratterrir</w:t>
+      </w:r>
+      <w:proofErr w:type="spellEnd"/>
+      <w:r>
+        <w:t xml:space="preserve"> sur ces fesses pour laisser son attaque à distance.)</w:t>
       </w:r>
     </w:p>
     <w:p>
@@ -2277,12 +2315,14 @@
       <w:r>
         <w:t xml:space="preserve"> suivant les </w:t>
       </w:r>
+      <w:proofErr w:type="spellStart"/>
       <w:r>
         <w:t>map</w:t>
       </w:r>
       <w:r>
         <w:t>s</w:t>
       </w:r>
+      <w:proofErr w:type="spellEnd"/>
       <w:r>
         <w:t> :</w:t>
       </w:r>
@@ -2304,9 +2344,11 @@
       <w:r>
         <w:t xml:space="preserve"> </w:t>
       </w:r>
+      <w:proofErr w:type="gramStart"/>
       <w:r>
         <w:t>1 :</w:t>
       </w:r>
+      <w:proofErr w:type="gramEnd"/>
       <w:r>
         <w:t xml:space="preserve"> Lapin.</w:t>
       </w:r>
@@ -2328,8 +2370,13 @@
       <w:r>
         <w:t xml:space="preserve"> </w:t>
       </w:r>
-      <w:r>
-        <w:t>2 : Lapin + Rat.</w:t>
+      <w:proofErr w:type="gramStart"/>
+      <w:r>
+        <w:t>2 :</w:t>
+      </w:r>
+      <w:proofErr w:type="gramEnd"/>
+      <w:r>
+        <w:t xml:space="preserve"> Lapin + Rat.</w:t>
       </w:r>
     </w:p>
     <w:p>
@@ -2340,9 +2387,11 @@
           <w:numId w:val="2"/>
         </w:numPr>
       </w:pPr>
+      <w:proofErr w:type="spellStart"/>
       <w:r>
         <w:t>Map</w:t>
       </w:r>
+      <w:proofErr w:type="spellEnd"/>
       <w:r>
         <w:t> 3 : Lapin + Rat + Taupe (jour).</w:t>
       </w:r>
@@ -2355,9 +2404,11 @@
           <w:numId w:val="2"/>
         </w:numPr>
       </w:pPr>
+      <w:proofErr w:type="spellStart"/>
       <w:r>
         <w:t>Map</w:t>
       </w:r>
+      <w:proofErr w:type="spellEnd"/>
       <w:r>
         <w:t xml:space="preserve"> 4 : Lapin + Rat + Taupe (jour) + Taupe (nuit).</w:t>
       </w:r>
@@ -2370,9 +2421,11 @@
           <w:numId w:val="2"/>
         </w:numPr>
       </w:pPr>
+      <w:proofErr w:type="spellStart"/>
       <w:r>
         <w:t>Map</w:t>
       </w:r>
+      <w:proofErr w:type="spellEnd"/>
       <w:r>
         <w:t xml:space="preserve"> final : Le professeur Chêne.</w:t>
       </w:r>
@@ -2457,21 +2510,25 @@
       <w:r>
         <w:t xml:space="preserve"> aura sa propre </w:t>
       </w:r>
+      <w:proofErr w:type="spellStart"/>
       <w:r>
         <w:t>map</w:t>
       </w:r>
+      <w:proofErr w:type="spellEnd"/>
       <w:r>
         <w:t xml:space="preserve">. </w:t>
       </w:r>
       <w:r>
         <w:t xml:space="preserve">Les différentes </w:t>
       </w:r>
+      <w:proofErr w:type="spellStart"/>
       <w:r>
         <w:t>map</w:t>
       </w:r>
       <w:r>
         <w:t>s</w:t>
       </w:r>
+      <w:proofErr w:type="spellEnd"/>
       <w:r>
         <w:t xml:space="preserve"> seront des mondes semi-ouverts, le joueur sera guidé vers la fin du niveau par des éléments de décors.</w:t>
       </w:r>
@@ -2823,7 +2880,15 @@
         <w:t>noms</w:t>
       </w:r>
       <w:r>
-        <w:t xml:space="preserve"> de marque de conserve connu « d’Aucy », « Cassegrain » et « Géant Vert ».</w:t>
+        <w:t xml:space="preserve"> de marque de conserve connu « d’</w:t>
+      </w:r>
+      <w:proofErr w:type="spellStart"/>
+      <w:r>
+        <w:t>Aucy</w:t>
+      </w:r>
+      <w:proofErr w:type="spellEnd"/>
+      <w:r>
+        <w:t> », « Cassegrain » et « Géant Vert ».</w:t>
       </w:r>
     </w:p>
     <w:p/>
@@ -2914,13 +2979,7 @@
         <w:t xml:space="preserve"> </w:t>
       </w:r>
       <w:r>
-        <w:t>A</w:t>
-      </w:r>
-      <w:r>
-        <w:t>rrivé de l</w:t>
-      </w:r>
-      <w:r>
-        <w:t>a pomme de terre</w:t>
+        <w:t>Arrivé de la pomme de terre</w:t>
       </w:r>
     </w:p>
     <w:p>
@@ -2938,13 +2997,7 @@
         <w:t> :</w:t>
       </w:r>
       <w:r>
-        <w:t xml:space="preserve"> A</w:t>
-      </w:r>
-      <w:r>
-        <w:t>rrivé de l</w:t>
-      </w:r>
-      <w:r>
-        <w:t>a courge</w:t>
+        <w:t xml:space="preserve"> Arrivé de la courge</w:t>
       </w:r>
     </w:p>
     <w:p>
@@ -2956,22 +3009,13 @@
         </w:numPr>
       </w:pPr>
       <w:r>
-        <w:t>Passage au niveau 5</w:t>
-      </w:r>
-      <w:r>
-        <w:t> :</w:t>
+        <w:t>Passage au niveau 5 :</w:t>
       </w:r>
       <w:r>
         <w:t xml:space="preserve"> </w:t>
       </w:r>
       <w:r>
-        <w:t>A</w:t>
-      </w:r>
-      <w:r>
-        <w:t xml:space="preserve">rrivé </w:t>
-      </w:r>
-      <w:r>
-        <w:t>du poireau</w:t>
+        <w:t>Arrivé du poireau</w:t>
       </w:r>
     </w:p>
     <w:p>
@@ -2991,10 +3035,7 @@
     </w:p>
     <w:p/>
     <w:p/>
-    <w:p>
-      <w:bookmarkStart w:id="0" w:name="_GoBack"/>
-      <w:bookmarkEnd w:id="0"/>
-    </w:p>
+    <w:p/>
     <w:p>
       <w:pPr>
         <w:spacing w:after="200"/>
@@ -3266,6 +3307,9 @@
       <w:r>
         <w:t>Tracteur</w:t>
       </w:r>
+      <w:r>
+        <w:t>.</w:t>
+      </w:r>
     </w:p>
     <w:p>
       <w:pPr>
@@ -3278,6 +3322,9 @@
       <w:r>
         <w:t>Botte de foin</w:t>
       </w:r>
+      <w:r>
+        <w:t>.</w:t>
+      </w:r>
     </w:p>
     <w:p>
       <w:pPr>
@@ -3290,6 +3337,9 @@
       <w:r>
         <w:t>Épouvantail</w:t>
       </w:r>
+      <w:r>
+        <w:t>.</w:t>
+      </w:r>
     </w:p>
     <w:p>
       <w:pPr>
@@ -3318,7 +3368,7 @@
         <w:t>vie</w:t>
       </w:r>
       <w:r>
-        <w:t xml:space="preserve"> (eau de vie)</w:t>
+        <w:t xml:space="preserve"> (eau magique).</w:t>
       </w:r>
     </w:p>
     <w:p>
@@ -3553,7 +3603,48 @@
         </w:numPr>
       </w:pPr>
       <w:r>
-        <w:t>Choix niveau de difficulté (facile = D’Aucy, moyen = Cassegrain, difficile = Géant Vert)</w:t>
+        <w:t xml:space="preserve">Choix niveau de difficulté (facile = </w:t>
+      </w:r>
+      <w:r>
+        <w:t>« </w:t>
+      </w:r>
+      <w:r>
+        <w:t>D’</w:t>
+      </w:r>
+      <w:proofErr w:type="spellStart"/>
+      <w:r>
+        <w:t>Aucy</w:t>
+      </w:r>
+      <w:proofErr w:type="spellEnd"/>
+      <w:r>
+        <w:t> »</w:t>
+      </w:r>
+      <w:r>
+        <w:t xml:space="preserve">, moyen = </w:t>
+      </w:r>
+      <w:r>
+        <w:t>« </w:t>
+      </w:r>
+      <w:r>
+        <w:t>Cassegrain</w:t>
+      </w:r>
+      <w:r>
+        <w:t> »</w:t>
+      </w:r>
+      <w:r>
+        <w:t xml:space="preserve">, difficile = </w:t>
+      </w:r>
+      <w:r>
+        <w:t>« </w:t>
+      </w:r>
+      <w:r>
+        <w:t>Géant Vert</w:t>
+      </w:r>
+      <w:r>
+        <w:t> »</w:t>
+      </w:r>
+      <w:r>
+        <w:t>)</w:t>
       </w:r>
     </w:p>
     <w:p>
@@ -3567,6 +3658,8 @@
       <w:r>
         <w:t>Option.</w:t>
       </w:r>
+      <w:bookmarkStart w:id="0" w:name="_GoBack"/>
+      <w:bookmarkEnd w:id="0"/>
     </w:p>
     <w:p>
       <w:pPr>
@@ -3831,7 +3924,55 @@
     </w:p>
     <w:p>
       <w:pPr>
-        <w:ind w:firstLine="360"/>
+        <w:pStyle w:val="Paragraphedeliste"/>
+        <w:numPr>
+          <w:ilvl w:val="0"/>
+          <w:numId w:val="2"/>
+        </w:numPr>
+      </w:pPr>
+      <w:r>
+        <w:t>Choix de la difficulté au début du jeu, entre facile, moyen et difficile.</w:t>
+      </w:r>
+    </w:p>
+    <w:p>
+      <w:pPr>
+        <w:pStyle w:val="Paragraphedeliste"/>
+        <w:numPr>
+          <w:ilvl w:val="1"/>
+          <w:numId w:val="2"/>
+        </w:numPr>
+      </w:pPr>
+      <w:r>
+        <w:t>Augmente le nombre d’ennemie.</w:t>
+      </w:r>
+    </w:p>
+    <w:p>
+      <w:pPr>
+        <w:pStyle w:val="Paragraphedeliste"/>
+        <w:numPr>
+          <w:ilvl w:val="1"/>
+          <w:numId w:val="2"/>
+        </w:numPr>
+      </w:pPr>
+      <w:r>
+        <w:t xml:space="preserve">Diminue la quantité de potion de vie présente sur la </w:t>
+      </w:r>
+      <w:proofErr w:type="spellStart"/>
+      <w:r>
+        <w:t>map</w:t>
+      </w:r>
+      <w:proofErr w:type="spellEnd"/>
+      <w:r>
+        <w:t xml:space="preserve"> (2 en facile, 1 en moyen, et 0 en difficile).</w:t>
+      </w:r>
+    </w:p>
+    <w:p>
+      <w:pPr>
+        <w:pStyle w:val="Paragraphedeliste"/>
+        <w:numPr>
+          <w:ilvl w:val="0"/>
+          <w:numId w:val="2"/>
+        </w:numPr>
       </w:pPr>
       <w:r>
         <w:t xml:space="preserve">La difficulté augmente </w:t>
@@ -3847,12 +3988,20 @@
       <w:pPr>
         <w:pStyle w:val="Paragraphedeliste"/>
         <w:numPr>
-          <w:ilvl w:val="0"/>
-          <w:numId w:val="2"/>
-        </w:numPr>
-      </w:pPr>
-      <w:r>
-        <w:t>Ajout d’un nouvel ennemie</w:t>
+          <w:ilvl w:val="1"/>
+          <w:numId w:val="2"/>
+        </w:numPr>
+      </w:pPr>
+      <w:r>
+        <w:t xml:space="preserve">Ajout </w:t>
+      </w:r>
+      <w:proofErr w:type="gramStart"/>
+      <w:r>
+        <w:t>d’un nouvel</w:t>
+      </w:r>
+      <w:proofErr w:type="gramEnd"/>
+      <w:r>
+        <w:t xml:space="preserve"> ennemie</w:t>
       </w:r>
       <w:r>
         <w:t>.</w:t>
@@ -3862,7 +4011,7 @@
       <w:pPr>
         <w:pStyle w:val="Paragraphedeliste"/>
         <w:numPr>
-          <w:ilvl w:val="0"/>
+          <w:ilvl w:val="1"/>
           <w:numId w:val="2"/>
         </w:numPr>
       </w:pPr>
@@ -4127,9 +4276,11 @@
             <w:r>
               <w:t xml:space="preserve">Originalité / intérêt  du sujet (univers graphique et </w:t>
             </w:r>
+            <w:proofErr w:type="spellStart"/>
             <w:r>
               <w:t>gameplay</w:t>
             </w:r>
+            <w:proofErr w:type="spellEnd"/>
             <w:r>
               <w:t>) </w:t>
             </w:r>
@@ -4251,7 +4402,15 @@
           </w:tcPr>
           <w:p>
             <w:r>
-              <w:t>Qualité (Clarté) de la présentation orale (phase de préprod)</w:t>
+              <w:t xml:space="preserve">Qualité (Clarté) de la présentation orale (phase de </w:t>
+            </w:r>
+            <w:proofErr w:type="spellStart"/>
+            <w:r>
+              <w:t>préprod</w:t>
+            </w:r>
+            <w:proofErr w:type="spellEnd"/>
+            <w:r>
+              <w:t>)</w:t>
             </w:r>
           </w:p>
         </w:tc>
@@ -4317,7 +4476,21 @@
         <w:rPr>
           <w:i/>
         </w:rPr>
-        <w:t>Apres le bilan à mi parcours, une 2</w:t>
+        <w:t xml:space="preserve">Apres le bilan à </w:t>
+      </w:r>
+      <w:proofErr w:type="spellStart"/>
+      <w:r>
+        <w:rPr>
+          <w:i/>
+        </w:rPr>
+        <w:t>mi parcours</w:t>
+      </w:r>
+      <w:proofErr w:type="spellEnd"/>
+      <w:r>
+        <w:rPr>
+          <w:i/>
+        </w:rPr>
+        <w:t>, une 2</w:t>
       </w:r>
       <w:r>
         <w:rPr>
@@ -4557,7 +4730,15 @@
         <w:spacing w:after="200"/>
       </w:pPr>
       <w:r>
-        <w:t>Il sera complété à deux reprise (à mi parcours et en fin du module).</w:t>
+        <w:t xml:space="preserve">Il sera complété à deux reprise (à </w:t>
+      </w:r>
+      <w:proofErr w:type="spellStart"/>
+      <w:r>
+        <w:t>mi parcours</w:t>
+      </w:r>
+      <w:proofErr w:type="spellEnd"/>
+      <w:r>
+        <w:t xml:space="preserve"> et en fin du module).</w:t>
       </w:r>
     </w:p>
     <w:p>
@@ -4576,7 +4757,21 @@
         <w:rPr>
           <w:b/>
         </w:rPr>
-        <w:t xml:space="preserve"> N’hésitez pas à apportez tout autre élément utile à la bonne organisation de votre projet.</w:t>
+        <w:t xml:space="preserve"> N’hésitez pas à </w:t>
+      </w:r>
+      <w:proofErr w:type="spellStart"/>
+      <w:r>
+        <w:rPr>
+          <w:b/>
+        </w:rPr>
+        <w:t>apportez</w:t>
+      </w:r>
+      <w:proofErr w:type="spellEnd"/>
+      <w:r>
+        <w:rPr>
+          <w:b/>
+        </w:rPr>
+        <w:t xml:space="preserve"> tout autre élément utile à la bonne organisation de votre projet.</w:t>
       </w:r>
       <w:r>
         <w:rPr>
@@ -4925,216 +5120,282 @@
           <w:b/>
           <w:color w:val="FF0000"/>
         </w:rPr>
-        <w:t>Lundi 27 janvier : Présentation (10+5 min) – évaluation pré-prod</w:t>
-      </w:r>
+        <w:t>Lundi 27 janvier : Présentation (10+5 min) – évaluation pré-</w:t>
+      </w:r>
+      <w:proofErr w:type="spellStart"/>
       <w:r>
         <w:rPr>
           <w:b/>
           <w:color w:val="FF0000"/>
         </w:rPr>
-        <w:t xml:space="preserve"> – coeff 1 </w:t>
-      </w:r>
-    </w:p>
-    <w:p>
-      <w:pPr>
-        <w:pStyle w:val="Titre2"/>
-      </w:pPr>
-    </w:p>
-    <w:p>
-      <w:pPr>
-        <w:pStyle w:val="Titre2"/>
-      </w:pPr>
-      <w:r>
-        <w:t>[</w:t>
-      </w:r>
-      <w:r>
-        <w:t>Semaine</w:t>
-      </w:r>
-      <w:r>
-        <w:t xml:space="preserve"> 5,6 et 7 : 1</w:t>
-      </w:r>
-      <w:r>
-        <w:rPr>
-          <w:vertAlign w:val="superscript"/>
-        </w:rPr>
-        <w:t>è</w:t>
-      </w:r>
-      <w:r>
-        <w:rPr>
-          <w:vertAlign w:val="superscript"/>
-        </w:rPr>
-        <w:t>re</w:t>
-      </w:r>
-      <w:r>
-        <w:t xml:space="preserve"> </w:t>
-      </w:r>
-      <w:r>
-        <w:t xml:space="preserve">boucle : Production – intégration – </w:t>
-      </w:r>
-      <w:r>
-        <w:t>Test]</w:t>
-      </w:r>
-    </w:p>
-    <w:p>
-      <w:pPr>
+        <w:t>prod</w:t>
+      </w:r>
+      <w:proofErr w:type="spellEnd"/>
+      <w:r>
         <w:rPr>
           <w:b/>
           <w:color w:val="FF0000"/>
         </w:rPr>
-      </w:pPr>
+        <w:t xml:space="preserve"> – </w:t>
+      </w:r>
+      <w:proofErr w:type="spellStart"/>
       <w:r>
         <w:rPr>
           <w:b/>
           <w:color w:val="FF0000"/>
         </w:rPr>
-        <w:t xml:space="preserve">Lundi 10 février : Présentation </w:t>
-      </w:r>
+        <w:t>coeff</w:t>
+      </w:r>
+      <w:proofErr w:type="spellEnd"/>
       <w:r>
         <w:rPr>
           <w:b/>
           <w:color w:val="FF0000"/>
         </w:rPr>
-        <w:t>(15+5 minutes)</w:t>
-      </w:r>
-      <w:r>
+        <w:t xml:space="preserve"> 1 </w:t>
+      </w:r>
+    </w:p>
+    <w:p>
+      <w:pPr>
+        <w:pStyle w:val="Titre2"/>
+      </w:pPr>
+    </w:p>
+    <w:p>
+      <w:pPr>
+        <w:pStyle w:val="Titre2"/>
+      </w:pPr>
+      <w:r>
+        <w:t>[</w:t>
+      </w:r>
+      <w:r>
+        <w:t>Semaine</w:t>
+      </w:r>
+      <w:r>
+        <w:t xml:space="preserve"> 5,6 et 7 : 1</w:t>
+      </w:r>
+      <w:r>
+        <w:rPr>
+          <w:vertAlign w:val="superscript"/>
+        </w:rPr>
+        <w:t>è</w:t>
+      </w:r>
+      <w:r>
+        <w:rPr>
+          <w:vertAlign w:val="superscript"/>
+        </w:rPr>
+        <w:t>re</w:t>
+      </w:r>
+      <w:r>
+        <w:t xml:space="preserve"> </w:t>
+      </w:r>
+      <w:r>
+        <w:t xml:space="preserve">boucle : Production – intégration – </w:t>
+      </w:r>
+      <w:r>
+        <w:t>Test]</w:t>
+      </w:r>
+    </w:p>
+    <w:p>
+      <w:pPr>
         <w:rPr>
           <w:b/>
           <w:color w:val="FF0000"/>
         </w:rPr>
-        <w:t xml:space="preserve"> </w:t>
-      </w:r>
+      </w:pPr>
       <w:r>
         <w:rPr>
           <w:b/>
           <w:color w:val="FF0000"/>
         </w:rPr>
-        <w:t xml:space="preserve">– évaluation </w:t>
+        <w:t xml:space="preserve">Lundi 10 février : Présentation </w:t>
       </w:r>
       <w:r>
         <w:rPr>
           <w:b/>
           <w:color w:val="FF0000"/>
         </w:rPr>
-        <w:t>mi-parcours</w:t>
+        <w:t>(15+5 minutes)</w:t>
       </w:r>
       <w:r>
         <w:rPr>
           <w:b/>
           <w:color w:val="FF0000"/>
         </w:rPr>
-        <w:t xml:space="preserve"> – coeff 1</w:t>
-      </w:r>
-    </w:p>
-    <w:p>
-      <w:pPr>
+        <w:t xml:space="preserve"> </w:t>
+      </w:r>
+      <w:r>
         <w:rPr>
           <w:b/>
           <w:color w:val="FF0000"/>
         </w:rPr>
-      </w:pPr>
+        <w:t xml:space="preserve">– évaluation </w:t>
+      </w:r>
       <w:r>
         <w:rPr>
           <w:b/>
           <w:color w:val="FF0000"/>
         </w:rPr>
-        <w:t xml:space="preserve">Samedi 15 </w:t>
+        <w:t>mi-parcours</w:t>
       </w:r>
       <w:r>
         <w:rPr>
           <w:b/>
           <w:color w:val="FF0000"/>
         </w:rPr>
-        <w:t xml:space="preserve">février : Présentation </w:t>
-      </w:r>
+        <w:t xml:space="preserve"> – </w:t>
+      </w:r>
+      <w:proofErr w:type="spellStart"/>
       <w:r>
         <w:rPr>
           <w:b/>
           <w:color w:val="FF0000"/>
         </w:rPr>
-        <w:t xml:space="preserve">aux JPO </w:t>
-      </w:r>
-    </w:p>
-    <w:p>
-      <w:pPr>
-        <w:pStyle w:val="Titre2"/>
-      </w:pPr>
-      <w:r>
-        <w:t xml:space="preserve"> </w:t>
-      </w:r>
-      <w:r>
-        <w:t>[</w:t>
-      </w:r>
-      <w:r>
-        <w:t>Semaine</w:t>
-      </w:r>
-      <w:r>
-        <w:t xml:space="preserve"> 7,</w:t>
-      </w:r>
-      <w:r>
-        <w:t xml:space="preserve"> </w:t>
-      </w:r>
-      <w:r>
-        <w:t>8,</w:t>
-      </w:r>
-      <w:r>
-        <w:t xml:space="preserve"> </w:t>
-      </w:r>
-      <w:r>
-        <w:t>9 et 10 : 2</w:t>
-      </w:r>
-      <w:r>
-        <w:rPr>
-          <w:vertAlign w:val="superscript"/>
-        </w:rPr>
-        <w:t>è</w:t>
-      </w:r>
-      <w:r>
-        <w:rPr>
-          <w:vertAlign w:val="superscript"/>
-        </w:rPr>
-        <w:t>me</w:t>
-      </w:r>
-      <w:r>
-        <w:t xml:space="preserve"> boucle : Production – intégration – </w:t>
-      </w:r>
-      <w:r>
-        <w:t>Test]</w:t>
-      </w:r>
-    </w:p>
-    <w:p>
-      <w:pPr>
+        <w:t>coeff</w:t>
+      </w:r>
+      <w:proofErr w:type="spellEnd"/>
+      <w:r>
         <w:rPr>
           <w:b/>
           <w:color w:val="FF0000"/>
         </w:rPr>
-      </w:pPr>
-      <w:r>
+        <w:t xml:space="preserve"> 1</w:t>
+      </w:r>
+    </w:p>
+    <w:p>
+      <w:pPr>
         <w:rPr>
           <w:b/>
           <w:color w:val="FF0000"/>
         </w:rPr>
-        <w:t>Lundi 10 mars : Présentation</w:t>
-      </w:r>
+      </w:pPr>
       <w:r>
         <w:rPr>
           <w:b/>
           <w:color w:val="FF0000"/>
         </w:rPr>
-        <w:t xml:space="preserve"> Dept</w:t>
+        <w:t xml:space="preserve">Samedi 15 </w:t>
       </w:r>
       <w:r>
         <w:rPr>
           <w:b/>
           <w:color w:val="FF0000"/>
         </w:rPr>
-        <w:t>– évaluation finale</w:t>
+        <w:t xml:space="preserve">février : Présentation </w:t>
       </w:r>
       <w:r>
         <w:rPr>
           <w:b/>
           <w:color w:val="FF0000"/>
         </w:rPr>
-        <w:t xml:space="preserve"> – coeff 2</w:t>
+        <w:t xml:space="preserve">aux JPO </w:t>
+      </w:r>
+    </w:p>
+    <w:p>
+      <w:pPr>
+        <w:pStyle w:val="Titre2"/>
+      </w:pPr>
+      <w:r>
+        <w:t xml:space="preserve"> </w:t>
+      </w:r>
+      <w:r>
+        <w:t>[</w:t>
+      </w:r>
+      <w:r>
+        <w:t>Semaine</w:t>
+      </w:r>
+      <w:r>
+        <w:t xml:space="preserve"> 7,</w:t>
+      </w:r>
+      <w:r>
+        <w:t xml:space="preserve"> </w:t>
+      </w:r>
+      <w:r>
+        <w:t>8,</w:t>
+      </w:r>
+      <w:r>
+        <w:t xml:space="preserve"> </w:t>
+      </w:r>
+      <w:r>
+        <w:t>9 et 10 : 2</w:t>
+      </w:r>
+      <w:r>
+        <w:rPr>
+          <w:vertAlign w:val="superscript"/>
+        </w:rPr>
+        <w:t>è</w:t>
+      </w:r>
+      <w:r>
+        <w:rPr>
+          <w:vertAlign w:val="superscript"/>
+        </w:rPr>
+        <w:t>me</w:t>
+      </w:r>
+      <w:r>
+        <w:t xml:space="preserve"> boucle : Production – intégration – </w:t>
+      </w:r>
+      <w:r>
+        <w:t>Test]</w:t>
+      </w:r>
+    </w:p>
+    <w:p>
+      <w:pPr>
+        <w:rPr>
+          <w:b/>
+          <w:color w:val="FF0000"/>
+        </w:rPr>
+      </w:pPr>
+      <w:r>
+        <w:rPr>
+          <w:b/>
+          <w:color w:val="FF0000"/>
+        </w:rPr>
+        <w:t>Lundi 10 mars : Présentation</w:t>
+      </w:r>
+      <w:r>
+        <w:rPr>
+          <w:b/>
+          <w:color w:val="FF0000"/>
+        </w:rPr>
+        <w:t xml:space="preserve"> </w:t>
+      </w:r>
+      <w:proofErr w:type="spellStart"/>
+      <w:r>
+        <w:rPr>
+          <w:b/>
+          <w:color w:val="FF0000"/>
+        </w:rPr>
+        <w:t>Dept</w:t>
+      </w:r>
+      <w:proofErr w:type="spellEnd"/>
+      <w:r>
+        <w:rPr>
+          <w:b/>
+          <w:color w:val="FF0000"/>
+        </w:rPr>
+        <w:t>– évaluation finale</w:t>
+      </w:r>
+      <w:r>
+        <w:rPr>
+          <w:b/>
+          <w:color w:val="FF0000"/>
+        </w:rPr>
+        <w:t xml:space="preserve"> – </w:t>
+      </w:r>
+      <w:proofErr w:type="spellStart"/>
+      <w:r>
+        <w:rPr>
+          <w:b/>
+          <w:color w:val="FF0000"/>
+        </w:rPr>
+        <w:t>coeff</w:t>
+      </w:r>
+      <w:proofErr w:type="spellEnd"/>
+      <w:r>
+        <w:rPr>
+          <w:b/>
+          <w:color w:val="FF0000"/>
+        </w:rPr>
+        <w:t xml:space="preserve"> 2</w:t>
       </w:r>
     </w:p>
     <w:p/>

</xml_diff>